<commit_message>
Couple of days, Ana T1 Exercise 1
</commit_message>
<xml_diff>
--- a/BigDataAplicado/Unit03-NoSQL/Notes_Dirty.docx
+++ b/BigDataAplicado/Unit03-NoSQL/Notes_Dirty.docx
@@ -2068,6 +2068,288 @@
           <w:szCs w:val="24"/>
         </w:rPr>
         <w:t>Se hace con el operador lookup</w:t>
+      </w:r>
+    </w:p>
+    <w:p>
+      <w:pPr>
+        <w:rPr>
+          <w:rFonts w:ascii="Arial" w:hAnsi="Arial" w:cs="Arial"/>
+          <w:sz w:val="24"/>
+          <w:szCs w:val="24"/>
+        </w:rPr>
+      </w:pPr>
+      <w:r>
+        <w:rPr>
+          <w:rFonts w:ascii="Arial" w:hAnsi="Arial" w:cs="Arial"/>
+          <w:sz w:val="24"/>
+          <w:szCs w:val="24"/>
+        </w:rPr>
+        <w:br w:type="page"/>
+      </w:r>
+    </w:p>
+    <w:p>
+      <w:pPr>
+        <w:rPr>
+          <w:rFonts w:ascii="Arial" w:hAnsi="Arial" w:cs="Arial"/>
+          <w:sz w:val="24"/>
+          <w:szCs w:val="24"/>
+        </w:rPr>
+      </w:pPr>
+      <w:r>
+        <w:rPr>
+          <w:rFonts w:ascii="Arial" w:hAnsi="Arial" w:cs="Arial"/>
+          <w:sz w:val="24"/>
+          <w:szCs w:val="24"/>
+        </w:rPr>
+        <w:lastRenderedPageBreak/>
+        <w:t>09/11/2023</w:t>
+      </w:r>
+    </w:p>
+    <w:p>
+      <w:pPr>
+        <w:rPr>
+          <w:rFonts w:ascii="Arial" w:hAnsi="Arial" w:cs="Arial"/>
+          <w:sz w:val="24"/>
+          <w:szCs w:val="24"/>
+        </w:rPr>
+      </w:pPr>
+      <w:r>
+        <w:rPr>
+          <w:rFonts w:ascii="Arial" w:hAnsi="Arial" w:cs="Arial"/>
+          <w:sz w:val="24"/>
+          <w:szCs w:val="24"/>
+        </w:rPr>
+        <w:t>DynamoDB</w:t>
+      </w:r>
+    </w:p>
+    <w:p>
+      <w:pPr>
+        <w:rPr>
+          <w:rFonts w:ascii="Arial" w:hAnsi="Arial" w:cs="Arial"/>
+          <w:sz w:val="24"/>
+          <w:szCs w:val="24"/>
+        </w:rPr>
+      </w:pPr>
+      <w:r>
+        <w:rPr>
+          <w:rFonts w:ascii="Arial" w:hAnsi="Arial" w:cs="Arial"/>
+          <w:sz w:val="24"/>
+          <w:szCs w:val="24"/>
+        </w:rPr>
+        <w:t>Base de datos NoSQL de AWS</w:t>
+      </w:r>
+    </w:p>
+    <w:p>
+      <w:pPr>
+        <w:rPr>
+          <w:rFonts w:ascii="Arial" w:hAnsi="Arial" w:cs="Arial"/>
+          <w:sz w:val="24"/>
+          <w:szCs w:val="24"/>
+        </w:rPr>
+      </w:pPr>
+      <w:r>
+        <w:rPr>
+          <w:rFonts w:ascii="Arial" w:hAnsi="Arial" w:cs="Arial"/>
+          <w:sz w:val="24"/>
+          <w:szCs w:val="24"/>
+        </w:rPr>
+        <w:t>Sirve como clave-valor y documentos</w:t>
+      </w:r>
+    </w:p>
+    <w:p>
+      <w:pPr>
+        <w:rPr>
+          <w:rFonts w:ascii="Arial" w:hAnsi="Arial" w:cs="Arial"/>
+          <w:sz w:val="24"/>
+          <w:szCs w:val="24"/>
+        </w:rPr>
+      </w:pPr>
+      <w:r>
+        <w:rPr>
+          <w:rFonts w:ascii="Arial" w:hAnsi="Arial" w:cs="Arial"/>
+          <w:sz w:val="24"/>
+          <w:szCs w:val="24"/>
+        </w:rPr>
+        <w:t>Almacena los datos en pares claves valor. Cada elemento tiene una clave única</w:t>
+      </w:r>
+    </w:p>
+    <w:p>
+      <w:pPr>
+        <w:rPr>
+          <w:rFonts w:ascii="Arial" w:hAnsi="Arial" w:cs="Arial"/>
+          <w:sz w:val="24"/>
+          <w:szCs w:val="24"/>
+        </w:rPr>
+      </w:pPr>
+    </w:p>
+    <w:p>
+      <w:pPr>
+        <w:rPr>
+          <w:rFonts w:ascii="Arial" w:hAnsi="Arial" w:cs="Arial"/>
+          <w:sz w:val="24"/>
+          <w:szCs w:val="24"/>
+        </w:rPr>
+      </w:pPr>
+      <w:r>
+        <w:rPr>
+          <w:rFonts w:ascii="Arial" w:hAnsi="Arial" w:cs="Arial"/>
+          <w:sz w:val="24"/>
+          <w:szCs w:val="24"/>
+        </w:rPr>
+        <w:t>Estructura</w:t>
+      </w:r>
+    </w:p>
+    <w:p>
+      <w:pPr>
+        <w:pStyle w:val="ListParagraph"/>
+        <w:numPr>
+          <w:ilvl w:val="0"/>
+          <w:numId w:val="1"/>
+        </w:numPr>
+        <w:rPr>
+          <w:rFonts w:ascii="Arial" w:hAnsi="Arial" w:cs="Arial"/>
+          <w:sz w:val="24"/>
+          <w:szCs w:val="24"/>
+        </w:rPr>
+      </w:pPr>
+      <w:r>
+        <w:rPr>
+          <w:rFonts w:ascii="Arial" w:hAnsi="Arial" w:cs="Arial"/>
+          <w:sz w:val="24"/>
+          <w:szCs w:val="24"/>
+        </w:rPr>
+        <w:t>Tablas: los datos se organizan en tablas. Cada tabla es autónoma y tiene su propio esquema</w:t>
+      </w:r>
+    </w:p>
+    <w:p>
+      <w:pPr>
+        <w:pStyle w:val="ListParagraph"/>
+        <w:numPr>
+          <w:ilvl w:val="0"/>
+          <w:numId w:val="1"/>
+        </w:numPr>
+        <w:rPr>
+          <w:rFonts w:ascii="Arial" w:hAnsi="Arial" w:cs="Arial"/>
+          <w:sz w:val="24"/>
+          <w:szCs w:val="24"/>
+        </w:rPr>
+      </w:pPr>
+      <w:r>
+        <w:rPr>
+          <w:rFonts w:ascii="Arial" w:hAnsi="Arial" w:cs="Arial"/>
+          <w:sz w:val="24"/>
+          <w:szCs w:val="24"/>
+        </w:rPr>
+        <w:t>Elementos: Cada elemento es un conjunto de atributos (columnas). No es necesario que cada elemento tenga las mismas columnas</w:t>
+      </w:r>
+    </w:p>
+    <w:p>
+      <w:pPr>
+        <w:pStyle w:val="ListParagraph"/>
+        <w:numPr>
+          <w:ilvl w:val="0"/>
+          <w:numId w:val="1"/>
+        </w:numPr>
+        <w:rPr>
+          <w:rFonts w:ascii="Arial" w:hAnsi="Arial" w:cs="Arial"/>
+          <w:sz w:val="24"/>
+          <w:szCs w:val="24"/>
+        </w:rPr>
+      </w:pPr>
+      <w:r>
+        <w:rPr>
+          <w:rFonts w:ascii="Arial" w:hAnsi="Arial" w:cs="Arial"/>
+          <w:sz w:val="24"/>
+          <w:szCs w:val="24"/>
+        </w:rPr>
+        <w:t>Clave primaria: puede tener un componente o dos.</w:t>
+      </w:r>
+    </w:p>
+    <w:p>
+      <w:pPr>
+        <w:pStyle w:val="ListParagraph"/>
+        <w:numPr>
+          <w:ilvl w:val="1"/>
+          <w:numId w:val="1"/>
+        </w:numPr>
+        <w:rPr>
+          <w:rFonts w:ascii="Arial" w:hAnsi="Arial" w:cs="Arial"/>
+          <w:sz w:val="24"/>
+          <w:szCs w:val="24"/>
+        </w:rPr>
+      </w:pPr>
+      <w:r>
+        <w:rPr>
+          <w:rFonts w:ascii="Arial" w:hAnsi="Arial" w:cs="Arial"/>
+          <w:sz w:val="24"/>
+          <w:szCs w:val="24"/>
+        </w:rPr>
+        <w:t>Clave de partición: para distribuir entre clusters</w:t>
+      </w:r>
+    </w:p>
+    <w:p>
+      <w:pPr>
+        <w:pStyle w:val="ListParagraph"/>
+        <w:numPr>
+          <w:ilvl w:val="1"/>
+          <w:numId w:val="1"/>
+        </w:numPr>
+        <w:rPr>
+          <w:rFonts w:ascii="Arial" w:hAnsi="Arial" w:cs="Arial"/>
+          <w:sz w:val="24"/>
+          <w:szCs w:val="24"/>
+        </w:rPr>
+      </w:pPr>
+      <w:r>
+        <w:rPr>
+          <w:rFonts w:ascii="Arial" w:hAnsi="Arial" w:cs="Arial"/>
+          <w:sz w:val="24"/>
+          <w:szCs w:val="24"/>
+        </w:rPr>
+        <w:t>Clave de ordenación: para distribuir de forma ordenada los elementos</w:t>
+      </w:r>
+    </w:p>
+    <w:p>
+      <w:pPr>
+        <w:rPr>
+          <w:rFonts w:ascii="Arial" w:hAnsi="Arial" w:cs="Arial"/>
+          <w:sz w:val="24"/>
+          <w:szCs w:val="24"/>
+        </w:rPr>
+      </w:pPr>
+    </w:p>
+    <w:p>
+      <w:pPr>
+        <w:rPr>
+          <w:rFonts w:ascii="Arial" w:hAnsi="Arial" w:cs="Arial"/>
+          <w:sz w:val="24"/>
+          <w:szCs w:val="24"/>
+        </w:rPr>
+      </w:pPr>
+      <w:r>
+        <w:rPr>
+          <w:rFonts w:ascii="Arial" w:hAnsi="Arial" w:cs="Arial"/>
+          <w:sz w:val="24"/>
+          <w:szCs w:val="24"/>
+        </w:rPr>
+        <w:t>PartiQL</w:t>
+      </w:r>
+    </w:p>
+    <w:p>
+      <w:pPr>
+        <w:rPr>
+          <w:rFonts w:ascii="Arial" w:hAnsi="Arial" w:cs="Arial"/>
+          <w:sz w:val="24"/>
+          <w:szCs w:val="24"/>
+        </w:rPr>
+      </w:pPr>
+      <w:r>
+        <w:rPr>
+          <w:rFonts w:ascii="Arial" w:hAnsi="Arial" w:cs="Arial"/>
+          <w:sz w:val="24"/>
+          <w:szCs w:val="24"/>
+        </w:rPr>
+        <w:t>Lenguaje para trabajar con Dynamo parecido a SQL</w:t>
       </w:r>
     </w:p>
     <w:sectPr>
@@ -2098,7 +2380,7 @@
         <w:rFonts w:ascii="Symbol" w:eastAsiaTheme="minorHAnsi" w:hAnsi="Symbol" w:cstheme="minorBidi" w:hint="default"/>
       </w:rPr>
     </w:lvl>
-    <w:lvl w:ilvl="1" w:tplc="04090003" w:tentative="1">
+    <w:lvl w:ilvl="1" w:tplc="04090003">
       <w:start w:val="1"/>
       <w:numFmt w:val="bullet"/>
       <w:lvlText w:val="o"/>

</xml_diff>